<commit_message>
Finished web server assessment 3 and started 4
</commit_message>
<xml_diff>
--- a/Managing a Web Server/Assessment 3/Assessment task 3 - website.docx
+++ b/Managing a Web Server/Assessment 3/Assessment task 3 - website.docx
@@ -1,6 +1,6 @@
 
 <file path=word/document.xml><?xml version="1.0" encoding="utf-8"?>
-<w:document xmlns:wpc="http://schemas.microsoft.com/office/word/2010/wordprocessingCanvas" xmlns:cx="http://schemas.microsoft.com/office/drawing/2014/chartex" xmlns:cx1="http://schemas.microsoft.com/office/drawing/2015/9/8/chartex" xmlns:cx2="http://schemas.microsoft.com/office/drawing/2015/10/21/chartex" xmlns:cx3="http://schemas.microsoft.com/office/drawing/2016/5/9/chartex" xmlns:cx4="http://schemas.microsoft.com/office/drawing/2016/5/10/chartex" xmlns:cx5="http://schemas.microsoft.com/office/drawing/2016/5/11/chartex" xmlns:cx6="http://schemas.microsoft.com/office/drawing/2016/5/12/chartex" xmlns:cx7="http://schemas.microsoft.com/office/drawing/2016/5/13/chartex" xmlns:cx8="http://schemas.microsoft.com/office/drawing/2016/5/14/chartex" xmlns:mc="http://schemas.openxmlformats.org/markup-compatibility/2006" xmlns:aink="http://schemas.microsoft.com/office/drawing/2016/ink" xmlns:am3d="http://schemas.microsoft.com/office/drawing/2017/model3d" xmlns:o="urn:schemas-microsoft-com:office:office" xmlns:r="http://schemas.openxmlformats.org/officeDocument/2006/relationships" xmlns:m="http://schemas.openxmlformats.org/officeDocument/2006/math" xmlns:v="urn:schemas-microsoft-com:vml" xmlns:wp14="http://schemas.microsoft.com/office/word/2010/wordprocessingDrawing" xmlns:wp="http://schemas.openxmlformats.org/drawingml/2006/wordprocessingDrawing" xmlns:w10="urn:schemas-microsoft-com:office:word" xmlns:w="http://schemas.openxmlformats.org/wordprocessingml/2006/main" xmlns:w14="http://schemas.microsoft.com/office/word/2010/wordml" xmlns:w15="http://schemas.microsoft.com/office/word/2012/wordml" xmlns:w16cex="http://schemas.microsoft.com/office/word/2018/wordml/cex" xmlns:w16cid="http://schemas.microsoft.com/office/word/2016/wordml/cid" xmlns:w16="http://schemas.microsoft.com/office/word/2018/wordml" xmlns:w16se="http://schemas.microsoft.com/office/word/2015/wordml/symex" xmlns:wpg="http://schemas.microsoft.com/office/word/2010/wordprocessingGroup" xmlns:wpi="http://schemas.microsoft.com/office/word/2010/wordprocessingInk" xmlns:wne="http://schemas.microsoft.com/office/word/2006/wordml" xmlns:wps="http://schemas.microsoft.com/office/word/2010/wordprocessingShape" mc:Ignorable="w14 w15 w16se w16cid w16 w16cex wp14">
+<w:document xmlns:wpc="http://schemas.microsoft.com/office/word/2010/wordprocessingCanvas" xmlns:cx="http://schemas.microsoft.com/office/drawing/2014/chartex" xmlns:cx1="http://schemas.microsoft.com/office/drawing/2015/9/8/chartex" xmlns:cx2="http://schemas.microsoft.com/office/drawing/2015/10/21/chartex" xmlns:cx3="http://schemas.microsoft.com/office/drawing/2016/5/9/chartex" xmlns:cx4="http://schemas.microsoft.com/office/drawing/2016/5/10/chartex" xmlns:cx5="http://schemas.microsoft.com/office/drawing/2016/5/11/chartex" xmlns:cx6="http://schemas.microsoft.com/office/drawing/2016/5/12/chartex" xmlns:cx7="http://schemas.microsoft.com/office/drawing/2016/5/13/chartex" xmlns:cx8="http://schemas.microsoft.com/office/drawing/2016/5/14/chartex" xmlns:mc="http://schemas.openxmlformats.org/markup-compatibility/2006" xmlns:aink="http://schemas.microsoft.com/office/drawing/2016/ink" xmlns:am3d="http://schemas.microsoft.com/office/drawing/2017/model3d" xmlns:o="urn:schemas-microsoft-com:office:office" xmlns:r="http://schemas.openxmlformats.org/officeDocument/2006/relationships" xmlns:m="http://schemas.openxmlformats.org/officeDocument/2006/math" xmlns:v="urn:schemas-microsoft-com:vml" xmlns:wp14="http://schemas.microsoft.com/office/word/2010/wordprocessingDrawing" xmlns:wp="http://schemas.openxmlformats.org/drawingml/2006/wordprocessingDrawing" xmlns:w10="urn:schemas-microsoft-com:office:word" xmlns:w="http://schemas.openxmlformats.org/wordprocessingml/2006/main" xmlns:w14="http://schemas.microsoft.com/office/word/2010/wordml" xmlns:w15="http://schemas.microsoft.com/office/word/2012/wordml" xmlns:w16cex="http://schemas.microsoft.com/office/word/2018/wordml/cex" xmlns:w16cid="http://schemas.microsoft.com/office/word/2016/wordml/cid" xmlns:w16="http://schemas.microsoft.com/office/word/2018/wordml" xmlns:w16se="http://schemas.microsoft.com/office/word/2015/wordml/symex" xmlns:wpg="http://schemas.microsoft.com/office/word/2010/wordprocessingGroup" xmlns:wpi="http://schemas.microsoft.com/office/word/2010/wordprocessingInk" xmlns:wne="http://schemas.microsoft.com/office/word/2006/wordml" xmlns:wps="http://schemas.microsoft.com/office/word/2010/wordprocessingShape" xmlns:a="http://schemas.openxmlformats.org/drawingml/2006/main" xmlns:pic="http://schemas.openxmlformats.org/drawingml/2006/picture" xmlns:a14="http://schemas.microsoft.com/office/drawing/2010/main" mc:Ignorable="w14 w15 w16se w16cid w16 w16cex wp14">
   <w:body>
     <w:p>
       <w:pPr>
@@ -152,6 +152,7 @@
               <w:top w:val="nil"/>
               <w:left w:val="nil"/>
             </w:tcBorders>
+            <w:tcMar/>
           </w:tcPr>
           <w:p>
             <w:pPr>
@@ -164,6 +165,7 @@
         <w:tc>
           <w:tcPr>
             <w:tcW w:w="5358" w:type="dxa"/>
+            <w:tcMar/>
           </w:tcPr>
           <w:p>
             <w:pPr>
@@ -200,6 +202,7 @@
         <w:tc>
           <w:tcPr>
             <w:tcW w:w="5528" w:type="dxa"/>
+            <w:tcMar/>
           </w:tcPr>
           <w:p>
             <w:pPr>
@@ -238,6 +241,7 @@
         <w:tc>
           <w:tcPr>
             <w:tcW w:w="3006" w:type="dxa"/>
+            <w:tcMar/>
           </w:tcPr>
           <w:p>
             <w:pPr>
@@ -266,25 +270,111 @@
         <w:tc>
           <w:tcPr>
             <w:tcW w:w="5358" w:type="dxa"/>
+            <w:tcMar/>
+            <w:vAlign w:val="center"/>
           </w:tcPr>
           <w:p>
             <w:pPr>
               <w:tabs>
                 <w:tab w:val="left" w:pos="5475"/>
               </w:tabs>
+              <w:jc w:val="center"/>
+              <w:rPr>
+                <w:sz w:val="36"/>
+                <w:szCs w:val="36"/>
+              </w:rPr>
             </w:pPr>
+            <w:r>
+              <w:rPr>
+                <w:sz w:val="36"/>
+                <w:szCs w:val="36"/>
+              </w:rPr>
+              <w:t>/</w:t>
+            </w:r>
+            <w:proofErr w:type="spellStart"/>
+            <w:r>
+              <w:rPr>
+                <w:sz w:val="36"/>
+                <w:szCs w:val="36"/>
+              </w:rPr>
+              <w:t>srv</w:t>
+            </w:r>
+            <w:proofErr w:type="spellEnd"/>
+            <w:r>
+              <w:rPr>
+                <w:sz w:val="36"/>
+                <w:szCs w:val="36"/>
+              </w:rPr>
+              <w:t>/www/</w:t>
+            </w:r>
+            <w:proofErr w:type="spellStart"/>
+            <w:r>
+              <w:rPr>
+                <w:sz w:val="36"/>
+                <w:szCs w:val="36"/>
+              </w:rPr>
+              <w:t>htdocs</w:t>
+            </w:r>
+            <w:proofErr w:type="spellEnd"/>
           </w:p>
         </w:tc>
         <w:tc>
           <w:tcPr>
             <w:tcW w:w="5528" w:type="dxa"/>
+            <w:tcMar/>
+            <w:vAlign w:val="center"/>
           </w:tcPr>
           <w:p>
             <w:pPr>
               <w:tabs>
                 <w:tab w:val="left" w:pos="5475"/>
               </w:tabs>
+              <w:jc w:val="center"/>
             </w:pPr>
+            <w:r>
+              <w:drawing>
+                <wp:inline wp14:editId="5C5E7ACA" wp14:anchorId="32FA134B">
+                  <wp:extent cx="3238500" cy="1076079"/>
+                  <wp:effectExtent l="0" t="0" r="0" b="0"/>
+                  <wp:docPr id="1011452245" name="" title=""/>
+                  <wp:cNvGraphicFramePr>
+                    <a:graphicFrameLocks noChangeAspect="1"/>
+                  </wp:cNvGraphicFramePr>
+                  <a:graphic>
+                    <a:graphicData uri="http://schemas.openxmlformats.org/drawingml/2006/picture">
+                      <pic:pic>
+                        <pic:nvPicPr>
+                          <pic:cNvPr id="0" name=""/>
+                          <pic:cNvPicPr/>
+                        </pic:nvPicPr>
+                        <pic:blipFill>
+                          <a:blip r:embed="R476a9dddbca0429d">
+                            <a:extLst>
+                              <a:ext xmlns:a="http://schemas.openxmlformats.org/drawingml/2006/main" uri="{28A0092B-C50C-407E-A947-70E740481C1C}">
+                                <a14:useLocalDpi val="0"/>
+                              </a:ext>
+                            </a:extLst>
+                          </a:blip>
+                          <a:srcRect l="0" t="0" r="0" b="67996"/>
+                          <a:stretch>
+                            <a:fillRect/>
+                          </a:stretch>
+                        </pic:blipFill>
+                        <pic:spPr>
+                          <a:xfrm>
+                            <a:off x="0" y="0"/>
+                            <a:ext cx="3238500" cy="1076079"/>
+                          </a:xfrm>
+                          <a:prstGeom prst="rect">
+                            <a:avLst/>
+                          </a:prstGeom>
+                        </pic:spPr>
+                      </pic:pic>
+                    </a:graphicData>
+                  </a:graphic>
+                </wp:inline>
+              </w:drawing>
+            </w:r>
           </w:p>
         </w:tc>
       </w:tr>
@@ -361,6 +451,7 @@
               <w:top w:val="nil"/>
               <w:left w:val="nil"/>
             </w:tcBorders>
+            <w:tcMar/>
           </w:tcPr>
           <w:p>
             <w:pPr>
@@ -373,6 +464,7 @@
         <w:tc>
           <w:tcPr>
             <w:tcW w:w="5358" w:type="dxa"/>
+            <w:tcMar/>
           </w:tcPr>
           <w:p>
             <w:pPr>
@@ -424,6 +516,7 @@
         <w:tc>
           <w:tcPr>
             <w:tcW w:w="5528" w:type="dxa"/>
+            <w:tcMar/>
           </w:tcPr>
           <w:p>
             <w:pPr>
@@ -462,6 +555,7 @@
         <w:tc>
           <w:tcPr>
             <w:tcW w:w="3006" w:type="dxa"/>
+            <w:tcMar/>
           </w:tcPr>
           <w:p>
             <w:pPr>
@@ -513,6 +607,42 @@
         <w:tc>
           <w:tcPr>
             <w:tcW w:w="5358" w:type="dxa"/>
+            <w:tcMar/>
+            <w:vAlign w:val="center"/>
+          </w:tcPr>
+          <w:p>
+            <w:pPr>
+              <w:tabs>
+                <w:tab w:val="left" w:pos="5475"/>
+              </w:tabs>
+              <w:jc w:val="center"/>
+              <w:rPr>
+                <w:sz w:val="36"/>
+                <w:szCs w:val="36"/>
+              </w:rPr>
+            </w:pPr>
+            <w:r>
+              <w:rPr>
+                <w:sz w:val="36"/>
+                <w:szCs w:val="36"/>
+              </w:rPr>
+              <w:t>/etc/apache2/default-</w:t>
+            </w:r>
+            <w:proofErr w:type="spellStart"/>
+            <w:r>
+              <w:rPr>
+                <w:sz w:val="36"/>
+                <w:szCs w:val="36"/>
+              </w:rPr>
+              <w:t>server.conf</w:t>
+            </w:r>
+            <w:proofErr w:type="spellEnd"/>
+          </w:p>
+        </w:tc>
+        <w:tc>
+          <w:tcPr>
+            <w:tcW w:w="5528" w:type="dxa"/>
+            <w:tcMar/>
           </w:tcPr>
           <w:p>
             <w:pPr>
@@ -520,18 +650,50 @@
                 <w:tab w:val="left" w:pos="5475"/>
               </w:tabs>
             </w:pPr>
-          </w:p>
-        </w:tc>
-        <w:tc>
-          <w:tcPr>
-            <w:tcW w:w="5528" w:type="dxa"/>
-          </w:tcPr>
-          <w:p>
-            <w:pPr>
-              <w:tabs>
-                <w:tab w:val="left" w:pos="5475"/>
-              </w:tabs>
-            </w:pPr>
+            <w:r>
+              <w:drawing>
+                <wp:inline wp14:editId="3BC7E0EE" wp14:anchorId="2F109FB1">
+                  <wp:extent cx="3238500" cy="1066832"/>
+                  <wp:effectExtent l="0" t="0" r="0" b="0"/>
+                  <wp:docPr id="1155615647" name="" title=""/>
+                  <wp:cNvGraphicFramePr>
+                    <a:graphicFrameLocks noChangeAspect="1"/>
+                  </wp:cNvGraphicFramePr>
+                  <a:graphic>
+                    <a:graphicData uri="http://schemas.openxmlformats.org/drawingml/2006/picture">
+                      <pic:pic>
+                        <pic:nvPicPr>
+                          <pic:cNvPr id="0" name=""/>
+                          <pic:cNvPicPr/>
+                        </pic:nvPicPr>
+                        <pic:blipFill>
+                          <a:blip r:embed="Ra555ba08bbb640fb">
+                            <a:extLst>
+                              <a:ext xmlns:a="http://schemas.openxmlformats.org/drawingml/2006/main" uri="{28A0092B-C50C-407E-A947-70E740481C1C}">
+                                <a14:useLocalDpi val="0"/>
+                              </a:ext>
+                            </a:extLst>
+                          </a:blip>
+                          <a:srcRect l="0" t="0" r="0" b="68271"/>
+                          <a:stretch>
+                            <a:fillRect/>
+                          </a:stretch>
+                        </pic:blipFill>
+                        <pic:spPr>
+                          <a:xfrm>
+                            <a:off x="0" y="0"/>
+                            <a:ext cx="3238500" cy="1066832"/>
+                          </a:xfrm>
+                          <a:prstGeom prst="rect">
+                            <a:avLst/>
+                          </a:prstGeom>
+                        </pic:spPr>
+                      </pic:pic>
+                    </a:graphicData>
+                  </a:graphic>
+                </wp:inline>
+              </w:drawing>
+            </w:r>
           </w:p>
         </w:tc>
       </w:tr>
@@ -563,30 +725,60 @@
         <w:tc>
           <w:tcPr>
             <w:tcW w:w="13948" w:type="dxa"/>
+            <w:tcMar/>
           </w:tcPr>
           <w:p>
             <w:pPr>
+              <w:pStyle w:val="Normal"/>
               <w:rPr>
                 <w:sz w:val="23"/>
                 <w:szCs w:val="23"/>
               </w:rPr>
             </w:pPr>
-          </w:p>
-          <w:p>
-            <w:pPr>
-              <w:rPr>
-                <w:sz w:val="23"/>
-                <w:szCs w:val="23"/>
-              </w:rPr>
-            </w:pPr>
-          </w:p>
-          <w:p>
-            <w:pPr>
-              <w:rPr>
-                <w:sz w:val="23"/>
-                <w:szCs w:val="23"/>
-              </w:rPr>
-            </w:pPr>
+            <w:r>
+              <w:drawing>
+                <wp:inline wp14:editId="4047D066" wp14:anchorId="3A955D1D">
+                  <wp:extent cx="8681468" cy="1430136"/>
+                  <wp:effectExtent l="0" t="0" r="0" b="0"/>
+                  <wp:docPr id="574592307" name="" title=""/>
+                  <wp:cNvGraphicFramePr>
+                    <a:graphicFrameLocks noChangeAspect="1"/>
+                  </wp:cNvGraphicFramePr>
+                  <a:graphic>
+                    <a:graphicData uri="http://schemas.openxmlformats.org/drawingml/2006/picture">
+                      <pic:pic>
+                        <pic:nvPicPr>
+                          <pic:cNvPr id="0" name=""/>
+                          <pic:cNvPicPr/>
+                        </pic:nvPicPr>
+                        <pic:blipFill>
+                          <a:blip r:embed="R82f5a769410e4977">
+                            <a:extLst>
+                              <a:ext xmlns:a="http://schemas.openxmlformats.org/drawingml/2006/main" uri="{28A0092B-C50C-407E-A947-70E740481C1C}">
+                                <a14:useLocalDpi val="0"/>
+                              </a:ext>
+                            </a:extLst>
+                          </a:blip>
+                          <a:srcRect l="0" t="4466" r="0" b="79644"/>
+                          <a:stretch>
+                            <a:fillRect/>
+                          </a:stretch>
+                        </pic:blipFill>
+                        <pic:spPr>
+                          <a:xfrm>
+                            <a:off x="0" y="0"/>
+                            <a:ext cx="8681468" cy="1430136"/>
+                          </a:xfrm>
+                          <a:prstGeom prst="rect">
+                            <a:avLst/>
+                          </a:prstGeom>
+                        </pic:spPr>
+                      </pic:pic>
+                    </a:graphicData>
+                  </a:graphic>
+                </wp:inline>
+              </w:drawing>
+            </w:r>
           </w:p>
         </w:tc>
       </w:tr>
@@ -725,7 +917,7 @@
     <w:pPr>
       <w:pStyle w:val="Header"/>
       <w:pBdr>
-        <w:bottom w:val="single" w:sz="4" w:space="1" w:color="auto"/>
+        <w:bottom w:val="single" w:color="auto" w:sz="4" w:space="1"/>
       </w:pBdr>
       <w:jc w:val="right"/>
       <w:rPr>
@@ -743,6 +935,11 @@
         <w:color w:val="767171" w:themeColor="background2" w:themeShade="80"/>
       </w:rPr>
       <w:br/>
+    </w:r>
+    <w:r>
+      <w:rPr>
+        <w:color w:val="767171" w:themeColor="background2" w:themeShade="80"/>
+      </w:rPr>
       <w:t>H16S 35</w:t>
     </w:r>
   </w:p>
@@ -755,11 +952,11 @@
 </file>
 
 <file path=word/styles.xml><?xml version="1.0" encoding="utf-8"?>
-<w:styles xmlns:mc="http://schemas.openxmlformats.org/markup-compatibility/2006" xmlns:r="http://schemas.openxmlformats.org/officeDocument/2006/relationships" xmlns:w="http://schemas.openxmlformats.org/wordprocessingml/2006/main" xmlns:w14="http://schemas.microsoft.com/office/word/2010/wordml" xmlns:w15="http://schemas.microsoft.com/office/word/2012/wordml" xmlns:w16cex="http://schemas.microsoft.com/office/word/2018/wordml/cex" xmlns:w16cid="http://schemas.microsoft.com/office/word/2016/wordml/cid" xmlns:w16="http://schemas.microsoft.com/office/word/2018/wordml" xmlns:w16se="http://schemas.microsoft.com/office/word/2015/wordml/symex" mc:Ignorable="w14 w15 w16se w16cid w16 w16cex">
+<w:styles xmlns:wp14="http://schemas.microsoft.com/office/word/2010/wordprocessingDrawing" xmlns:mc="http://schemas.openxmlformats.org/markup-compatibility/2006" xmlns:r="http://schemas.openxmlformats.org/officeDocument/2006/relationships" xmlns:w="http://schemas.openxmlformats.org/wordprocessingml/2006/main" xmlns:w14="http://schemas.microsoft.com/office/word/2010/wordml" xmlns:w15="http://schemas.microsoft.com/office/word/2012/wordml" xmlns:w16cex="http://schemas.microsoft.com/office/word/2018/wordml/cex" xmlns:w16cid="http://schemas.microsoft.com/office/word/2016/wordml/cid" xmlns:w16="http://schemas.microsoft.com/office/word/2018/wordml" xmlns:w16se="http://schemas.microsoft.com/office/word/2015/wordml/symex" mc:Ignorable="w14 w15 w16se w16cid w16 w16cex wp14">
   <w:docDefaults>
     <w:rPrDefault>
       <w:rPr>
-        <w:rFonts w:asciiTheme="minorHAnsi" w:eastAsiaTheme="minorHAnsi" w:hAnsiTheme="minorHAnsi" w:cstheme="minorBidi"/>
+        <w:rFonts w:asciiTheme="minorHAnsi" w:hAnsiTheme="minorHAnsi" w:eastAsiaTheme="minorHAnsi" w:cstheme="minorBidi"/>
         <w:sz w:val="22"/>
         <w:szCs w:val="22"/>
         <w:lang w:val="en-GB" w:eastAsia="en-US" w:bidi="ar-SA"/>
@@ -774,14 +971,14 @@
   <w:latentStyles w:defLockedState="0" w:defUIPriority="99" w:defSemiHidden="0" w:defUnhideWhenUsed="0" w:defQFormat="0" w:count="376">
     <w:lsdException w:name="Normal" w:uiPriority="0" w:qFormat="1"/>
     <w:lsdException w:name="heading 1" w:uiPriority="9" w:qFormat="1"/>
-    <w:lsdException w:name="heading 2" w:semiHidden="1" w:uiPriority="9" w:unhideWhenUsed="1" w:qFormat="1"/>
-    <w:lsdException w:name="heading 3" w:semiHidden="1" w:uiPriority="9" w:unhideWhenUsed="1" w:qFormat="1"/>
-    <w:lsdException w:name="heading 4" w:semiHidden="1" w:uiPriority="9" w:unhideWhenUsed="1" w:qFormat="1"/>
-    <w:lsdException w:name="heading 5" w:semiHidden="1" w:uiPriority="9" w:unhideWhenUsed="1" w:qFormat="1"/>
-    <w:lsdException w:name="heading 6" w:semiHidden="1" w:uiPriority="9" w:unhideWhenUsed="1" w:qFormat="1"/>
-    <w:lsdException w:name="heading 7" w:semiHidden="1" w:uiPriority="9" w:unhideWhenUsed="1" w:qFormat="1"/>
-    <w:lsdException w:name="heading 8" w:semiHidden="1" w:uiPriority="9" w:unhideWhenUsed="1" w:qFormat="1"/>
-    <w:lsdException w:name="heading 9" w:semiHidden="1" w:uiPriority="9" w:unhideWhenUsed="1" w:qFormat="1"/>
+    <w:lsdException w:name="heading 2" w:uiPriority="9" w:semiHidden="1" w:unhideWhenUsed="1" w:qFormat="1"/>
+    <w:lsdException w:name="heading 3" w:uiPriority="9" w:semiHidden="1" w:unhideWhenUsed="1" w:qFormat="1"/>
+    <w:lsdException w:name="heading 4" w:uiPriority="9" w:semiHidden="1" w:unhideWhenUsed="1" w:qFormat="1"/>
+    <w:lsdException w:name="heading 5" w:uiPriority="9" w:semiHidden="1" w:unhideWhenUsed="1" w:qFormat="1"/>
+    <w:lsdException w:name="heading 6" w:uiPriority="9" w:semiHidden="1" w:unhideWhenUsed="1" w:qFormat="1"/>
+    <w:lsdException w:name="heading 7" w:uiPriority="9" w:semiHidden="1" w:unhideWhenUsed="1" w:qFormat="1"/>
+    <w:lsdException w:name="heading 8" w:uiPriority="9" w:semiHidden="1" w:unhideWhenUsed="1" w:qFormat="1"/>
+    <w:lsdException w:name="heading 9" w:uiPriority="9" w:semiHidden="1" w:unhideWhenUsed="1" w:qFormat="1"/>
     <w:lsdException w:name="index 1" w:semiHidden="1" w:unhideWhenUsed="1"/>
     <w:lsdException w:name="index 2" w:semiHidden="1" w:unhideWhenUsed="1"/>
     <w:lsdException w:name="index 3" w:semiHidden="1" w:unhideWhenUsed="1"/>
@@ -791,22 +988,22 @@
     <w:lsdException w:name="index 7" w:semiHidden="1" w:unhideWhenUsed="1"/>
     <w:lsdException w:name="index 8" w:semiHidden="1" w:unhideWhenUsed="1"/>
     <w:lsdException w:name="index 9" w:semiHidden="1" w:unhideWhenUsed="1"/>
-    <w:lsdException w:name="toc 1" w:semiHidden="1" w:uiPriority="39" w:unhideWhenUsed="1"/>
-    <w:lsdException w:name="toc 2" w:semiHidden="1" w:uiPriority="39" w:unhideWhenUsed="1"/>
-    <w:lsdException w:name="toc 3" w:semiHidden="1" w:uiPriority="39" w:unhideWhenUsed="1"/>
-    <w:lsdException w:name="toc 4" w:semiHidden="1" w:uiPriority="39" w:unhideWhenUsed="1"/>
-    <w:lsdException w:name="toc 5" w:semiHidden="1" w:uiPriority="39" w:unhideWhenUsed="1"/>
-    <w:lsdException w:name="toc 6" w:semiHidden="1" w:uiPriority="39" w:unhideWhenUsed="1"/>
-    <w:lsdException w:name="toc 7" w:semiHidden="1" w:uiPriority="39" w:unhideWhenUsed="1"/>
-    <w:lsdException w:name="toc 8" w:semiHidden="1" w:uiPriority="39" w:unhideWhenUsed="1"/>
-    <w:lsdException w:name="toc 9" w:semiHidden="1" w:uiPriority="39" w:unhideWhenUsed="1"/>
+    <w:lsdException w:name="toc 1" w:uiPriority="39" w:semiHidden="1" w:unhideWhenUsed="1"/>
+    <w:lsdException w:name="toc 2" w:uiPriority="39" w:semiHidden="1" w:unhideWhenUsed="1"/>
+    <w:lsdException w:name="toc 3" w:uiPriority="39" w:semiHidden="1" w:unhideWhenUsed="1"/>
+    <w:lsdException w:name="toc 4" w:uiPriority="39" w:semiHidden="1" w:unhideWhenUsed="1"/>
+    <w:lsdException w:name="toc 5" w:uiPriority="39" w:semiHidden="1" w:unhideWhenUsed="1"/>
+    <w:lsdException w:name="toc 6" w:uiPriority="39" w:semiHidden="1" w:unhideWhenUsed="1"/>
+    <w:lsdException w:name="toc 7" w:uiPriority="39" w:semiHidden="1" w:unhideWhenUsed="1"/>
+    <w:lsdException w:name="toc 8" w:uiPriority="39" w:semiHidden="1" w:unhideWhenUsed="1"/>
+    <w:lsdException w:name="toc 9" w:uiPriority="39" w:semiHidden="1" w:unhideWhenUsed="1"/>
     <w:lsdException w:name="Normal Indent" w:semiHidden="1" w:unhideWhenUsed="1"/>
     <w:lsdException w:name="footnote text" w:semiHidden="1" w:unhideWhenUsed="1"/>
     <w:lsdException w:name="annotation text" w:semiHidden="1" w:unhideWhenUsed="1"/>
     <w:lsdException w:name="header" w:semiHidden="1" w:unhideWhenUsed="1"/>
     <w:lsdException w:name="footer" w:semiHidden="1" w:unhideWhenUsed="1"/>
     <w:lsdException w:name="index heading" w:semiHidden="1" w:unhideWhenUsed="1"/>
-    <w:lsdException w:name="caption" w:semiHidden="1" w:uiPriority="35" w:unhideWhenUsed="1" w:qFormat="1"/>
+    <w:lsdException w:name="caption" w:uiPriority="35" w:semiHidden="1" w:unhideWhenUsed="1" w:qFormat="1"/>
     <w:lsdException w:name="table of figures" w:semiHidden="1" w:unhideWhenUsed="1"/>
     <w:lsdException w:name="envelope address" w:semiHidden="1" w:unhideWhenUsed="1"/>
     <w:lsdException w:name="envelope return" w:semiHidden="1" w:unhideWhenUsed="1"/>
@@ -837,7 +1034,7 @@
     <w:lsdException w:name="Title" w:uiPriority="10" w:qFormat="1"/>
     <w:lsdException w:name="Closing" w:semiHidden="1" w:unhideWhenUsed="1"/>
     <w:lsdException w:name="Signature" w:semiHidden="1" w:unhideWhenUsed="1"/>
-    <w:lsdException w:name="Default Paragraph Font" w:semiHidden="1" w:uiPriority="1" w:unhideWhenUsed="1"/>
+    <w:lsdException w:name="Default Paragraph Font" w:uiPriority="1" w:semiHidden="1" w:unhideWhenUsed="1"/>
     <w:lsdException w:name="Body Text" w:semiHidden="1" w:unhideWhenUsed="1"/>
     <w:lsdException w:name="Body Text Indent" w:semiHidden="1" w:unhideWhenUsed="1"/>
     <w:lsdException w:name="List Continue" w:semiHidden="1" w:unhideWhenUsed="1"/>
@@ -1033,8 +1230,8 @@
     <w:lsdException w:name="Subtle Reference" w:uiPriority="31" w:qFormat="1"/>
     <w:lsdException w:name="Intense Reference" w:uiPriority="32" w:qFormat="1"/>
     <w:lsdException w:name="Book Title" w:uiPriority="33" w:qFormat="1"/>
-    <w:lsdException w:name="Bibliography" w:semiHidden="1" w:uiPriority="37" w:unhideWhenUsed="1"/>
-    <w:lsdException w:name="TOC Heading" w:semiHidden="1" w:uiPriority="39" w:unhideWhenUsed="1" w:qFormat="1"/>
+    <w:lsdException w:name="Bibliography" w:uiPriority="37" w:semiHidden="1" w:unhideWhenUsed="1"/>
+    <w:lsdException w:name="TOC Heading" w:uiPriority="39" w:semiHidden="1" w:unhideWhenUsed="1" w:qFormat="1"/>
     <w:lsdException w:name="Plain Table 1" w:uiPriority="41"/>
     <w:lsdException w:name="Plain Table 2" w:uiPriority="42"/>
     <w:lsdException w:name="Plain Table 3" w:uiPriority="43"/>
@@ -1145,7 +1342,7 @@
     <w:lsdException w:name="Unresolved Mention" w:semiHidden="1" w:unhideWhenUsed="1"/>
     <w:lsdException w:name="Smart Link" w:semiHidden="1" w:unhideWhenUsed="1"/>
   </w:latentStyles>
-  <w:style w:type="paragraph" w:default="1" w:styleId="Normal">
+  <w:style w:type="paragraph" w:styleId="Normal" w:default="1">
     <w:name w:val="Normal"/>
     <w:qFormat/>
   </w:style>
@@ -1164,7 +1361,7 @@
       <w:outlineLvl w:val="0"/>
     </w:pPr>
     <w:rPr>
-      <w:rFonts w:asciiTheme="majorHAnsi" w:eastAsiaTheme="majorEastAsia" w:hAnsiTheme="majorHAnsi" w:cstheme="majorBidi"/>
+      <w:rFonts w:asciiTheme="majorHAnsi" w:hAnsiTheme="majorHAnsi" w:eastAsiaTheme="majorEastAsia" w:cstheme="majorBidi"/>
       <w:color w:val="2E74B5" w:themeColor="accent1" w:themeShade="BF"/>
       <w:sz w:val="32"/>
       <w:szCs w:val="32"/>
@@ -1186,7 +1383,7 @@
       <w:outlineLvl w:val="1"/>
     </w:pPr>
     <w:rPr>
-      <w:rFonts w:asciiTheme="majorHAnsi" w:eastAsiaTheme="majorEastAsia" w:hAnsiTheme="majorHAnsi" w:cstheme="majorBidi"/>
+      <w:rFonts w:asciiTheme="majorHAnsi" w:hAnsiTheme="majorHAnsi" w:eastAsiaTheme="majorEastAsia" w:cstheme="majorBidi"/>
       <w:color w:val="2E74B5" w:themeColor="accent1" w:themeShade="BF"/>
       <w:sz w:val="26"/>
       <w:szCs w:val="26"/>
@@ -1208,19 +1405,19 @@
       <w:outlineLvl w:val="2"/>
     </w:pPr>
     <w:rPr>
-      <w:rFonts w:asciiTheme="majorHAnsi" w:eastAsiaTheme="majorEastAsia" w:hAnsiTheme="majorHAnsi" w:cstheme="majorBidi"/>
+      <w:rFonts w:asciiTheme="majorHAnsi" w:hAnsiTheme="majorHAnsi" w:eastAsiaTheme="majorEastAsia" w:cstheme="majorBidi"/>
       <w:color w:val="1F4D78" w:themeColor="accent1" w:themeShade="7F"/>
       <w:sz w:val="24"/>
       <w:szCs w:val="24"/>
     </w:rPr>
   </w:style>
-  <w:style w:type="character" w:default="1" w:styleId="DefaultParagraphFont">
+  <w:style w:type="character" w:styleId="DefaultParagraphFont" w:default="1">
     <w:name w:val="Default Paragraph Font"/>
     <w:uiPriority w:val="1"/>
     <w:semiHidden/>
     <w:unhideWhenUsed/>
   </w:style>
-  <w:style w:type="table" w:default="1" w:styleId="TableNormal">
+  <w:style w:type="table" w:styleId="TableNormal" w:default="1">
     <w:name w:val="Normal Table"/>
     <w:uiPriority w:val="99"/>
     <w:semiHidden/>
@@ -1235,13 +1432,13 @@
       </w:tblCellMar>
     </w:tblPr>
   </w:style>
-  <w:style w:type="numbering" w:default="1" w:styleId="NoList">
+  <w:style w:type="numbering" w:styleId="NoList" w:default="1">
     <w:name w:val="No List"/>
     <w:uiPriority w:val="99"/>
     <w:semiHidden/>
     <w:unhideWhenUsed/>
   </w:style>
-  <w:style w:type="paragraph" w:customStyle="1" w:styleId="Default">
+  <w:style w:type="paragraph" w:styleId="Default" w:customStyle="1">
     <w:name w:val="Default"/>
     <w:rsid w:val="00DD5C53"/>
     <w:pPr>
@@ -1257,40 +1454,40 @@
       <w:szCs w:val="24"/>
     </w:rPr>
   </w:style>
-  <w:style w:type="character" w:customStyle="1" w:styleId="Heading1Char">
+  <w:style w:type="character" w:styleId="Heading1Char" w:customStyle="1">
     <w:name w:val="Heading 1 Char"/>
     <w:basedOn w:val="DefaultParagraphFont"/>
     <w:link w:val="Heading1"/>
     <w:uiPriority w:val="9"/>
     <w:rsid w:val="00DD5C53"/>
     <w:rPr>
-      <w:rFonts w:asciiTheme="majorHAnsi" w:eastAsiaTheme="majorEastAsia" w:hAnsiTheme="majorHAnsi" w:cstheme="majorBidi"/>
+      <w:rFonts w:asciiTheme="majorHAnsi" w:hAnsiTheme="majorHAnsi" w:eastAsiaTheme="majorEastAsia" w:cstheme="majorBidi"/>
       <w:color w:val="2E74B5" w:themeColor="accent1" w:themeShade="BF"/>
       <w:sz w:val="32"/>
       <w:szCs w:val="32"/>
     </w:rPr>
   </w:style>
-  <w:style w:type="character" w:customStyle="1" w:styleId="Heading2Char">
+  <w:style w:type="character" w:styleId="Heading2Char" w:customStyle="1">
     <w:name w:val="Heading 2 Char"/>
     <w:basedOn w:val="DefaultParagraphFont"/>
     <w:link w:val="Heading2"/>
     <w:uiPriority w:val="9"/>
     <w:rsid w:val="00DD5C53"/>
     <w:rPr>
-      <w:rFonts w:asciiTheme="majorHAnsi" w:eastAsiaTheme="majorEastAsia" w:hAnsiTheme="majorHAnsi" w:cstheme="majorBidi"/>
+      <w:rFonts w:asciiTheme="majorHAnsi" w:hAnsiTheme="majorHAnsi" w:eastAsiaTheme="majorEastAsia" w:cstheme="majorBidi"/>
       <w:color w:val="2E74B5" w:themeColor="accent1" w:themeShade="BF"/>
       <w:sz w:val="26"/>
       <w:szCs w:val="26"/>
     </w:rPr>
   </w:style>
-  <w:style w:type="character" w:customStyle="1" w:styleId="Heading3Char">
+  <w:style w:type="character" w:styleId="Heading3Char" w:customStyle="1">
     <w:name w:val="Heading 3 Char"/>
     <w:basedOn w:val="DefaultParagraphFont"/>
     <w:link w:val="Heading3"/>
     <w:uiPriority w:val="9"/>
     <w:rsid w:val="00DD5C53"/>
     <w:rPr>
-      <w:rFonts w:asciiTheme="majorHAnsi" w:eastAsiaTheme="majorEastAsia" w:hAnsiTheme="majorHAnsi" w:cstheme="majorBidi"/>
+      <w:rFonts w:asciiTheme="majorHAnsi" w:hAnsiTheme="majorHAnsi" w:eastAsiaTheme="majorEastAsia" w:cstheme="majorBidi"/>
       <w:color w:val="1F4D78" w:themeColor="accent1" w:themeShade="7F"/>
       <w:sz w:val="24"/>
       <w:szCs w:val="24"/>
@@ -1306,12 +1503,12 @@
     </w:pPr>
     <w:tblPr>
       <w:tblBorders>
-        <w:top w:val="single" w:sz="4" w:space="0" w:color="auto"/>
-        <w:left w:val="single" w:sz="4" w:space="0" w:color="auto"/>
-        <w:bottom w:val="single" w:sz="4" w:space="0" w:color="auto"/>
-        <w:right w:val="single" w:sz="4" w:space="0" w:color="auto"/>
-        <w:insideH w:val="single" w:sz="4" w:space="0" w:color="auto"/>
-        <w:insideV w:val="single" w:sz="4" w:space="0" w:color="auto"/>
+        <w:top w:val="single" w:color="auto" w:sz="4" w:space="0"/>
+        <w:left w:val="single" w:color="auto" w:sz="4" w:space="0"/>
+        <w:bottom w:val="single" w:color="auto" w:sz="4" w:space="0"/>
+        <w:right w:val="single" w:color="auto" w:sz="4" w:space="0"/>
+        <w:insideH w:val="single" w:color="auto" w:sz="4" w:space="0"/>
+        <w:insideV w:val="single" w:color="auto" w:sz="4" w:space="0"/>
       </w:tblBorders>
     </w:tblPr>
   </w:style>
@@ -1330,7 +1527,7 @@
       <w:spacing w:after="0" w:line="240" w:lineRule="auto"/>
     </w:pPr>
   </w:style>
-  <w:style w:type="character" w:customStyle="1" w:styleId="HeaderChar">
+  <w:style w:type="character" w:styleId="HeaderChar" w:customStyle="1">
     <w:name w:val="Header Char"/>
     <w:basedOn w:val="DefaultParagraphFont"/>
     <w:link w:val="Header"/>
@@ -1352,7 +1549,7 @@
       <w:spacing w:after="0" w:line="240" w:lineRule="auto"/>
     </w:pPr>
   </w:style>
-  <w:style w:type="character" w:customStyle="1" w:styleId="FooterChar">
+  <w:style w:type="character" w:styleId="FooterChar" w:customStyle="1">
     <w:name w:val="Footer Char"/>
     <w:basedOn w:val="DefaultParagraphFont"/>
     <w:link w:val="Footer"/>

</xml_diff>